<commit_message>
Update nos Sprints e User Stories
</commit_message>
<xml_diff>
--- a/Documentos/IPL_PSI_MDS_Relatório de Scrum.docx
+++ b/Documentos/IPL_PSI_MDS_Relatório de Scrum.docx
@@ -268,8 +268,6 @@
       <w:pPr>
         <w:pStyle w:val="Standard"/>
       </w:pPr>
-      <w:bookmarkStart w:id="0" w:name="_GoBack"/>
-      <w:bookmarkEnd w:id="0"/>
     </w:p>
     <w:p>
       <w:pPr>
@@ -406,6 +404,33 @@
         <w:pStyle w:val="Standard"/>
       </w:pPr>
       <w:r>
+        <w:t xml:space="preserve">Os </w:t>
+      </w:r>
+      <w:proofErr w:type="spellStart"/>
+      <w:r>
+        <w:rPr>
+          <w:i/>
+        </w:rPr>
+        <w:t>scrums</w:t>
+      </w:r>
+      <w:proofErr w:type="spellEnd"/>
+      <w:r>
+        <w:t xml:space="preserve"> são feitos semanalmente (todas as segundas feiras) </w:t>
+      </w:r>
+      <w:r>
+        <w:t>coise e tal</w:t>
+      </w:r>
+    </w:p>
+    <w:p>
+      <w:pPr>
+        <w:pStyle w:val="Standard"/>
+      </w:pPr>
+    </w:p>
+    <w:p>
+      <w:pPr>
+        <w:pStyle w:val="Standard"/>
+      </w:pPr>
+      <w:r>
         <w:rPr>
           <w:b/>
           <w:bCs/>
@@ -900,7 +925,644 @@
     <w:p>
       <w:pPr>
         <w:pStyle w:val="Standard"/>
-      </w:pPr>
+        <w:rPr>
+          <w:b/>
+        </w:rPr>
+      </w:pPr>
+      <w:r>
+        <w:rPr>
+          <w:b/>
+        </w:rPr>
+        <w:t>1º Sprint:</w:t>
+      </w:r>
+    </w:p>
+    <w:p>
+      <w:pPr>
+        <w:pStyle w:val="Standard"/>
+        <w:rPr>
+          <w:b/>
+        </w:rPr>
+      </w:pPr>
+    </w:p>
+    <w:tbl>
+      <w:tblPr>
+        <w:tblStyle w:val="TabelacomGrelha"/>
+        <w:tblW w:w="0" w:type="auto"/>
+        <w:tblLook w:val="04A0" w:firstRow="1" w:lastRow="0" w:firstColumn="1" w:lastColumn="0" w:noHBand="0" w:noVBand="1"/>
+      </w:tblPr>
+      <w:tblGrid>
+        <w:gridCol w:w="1413"/>
+        <w:gridCol w:w="3685"/>
+      </w:tblGrid>
+      <w:tr>
+        <w:tc>
+          <w:tcPr>
+            <w:tcW w:w="1413" w:type="dxa"/>
+          </w:tcPr>
+          <w:p>
+            <w:pPr>
+              <w:pStyle w:val="Standard"/>
+              <w:rPr>
+                <w:b/>
+              </w:rPr>
+            </w:pPr>
+            <w:proofErr w:type="spellStart"/>
+            <w:r>
+              <w:rPr>
+                <w:b/>
+              </w:rPr>
+              <w:t>User</w:t>
+            </w:r>
+            <w:proofErr w:type="spellEnd"/>
+            <w:r>
+              <w:rPr>
+                <w:b/>
+              </w:rPr>
+              <w:t xml:space="preserve"> </w:t>
+            </w:r>
+            <w:proofErr w:type="spellStart"/>
+            <w:r>
+              <w:rPr>
+                <w:b/>
+              </w:rPr>
+              <w:t>Story</w:t>
+            </w:r>
+            <w:proofErr w:type="spellEnd"/>
+          </w:p>
+        </w:tc>
+        <w:tc>
+          <w:tcPr>
+            <w:tcW w:w="3685" w:type="dxa"/>
+          </w:tcPr>
+          <w:p>
+            <w:pPr>
+              <w:pStyle w:val="Standard"/>
+              <w:rPr>
+                <w:b/>
+              </w:rPr>
+            </w:pPr>
+            <w:r>
+              <w:rPr>
+                <w:b/>
+              </w:rPr>
+              <w:t>Descrição</w:t>
+            </w:r>
+          </w:p>
+        </w:tc>
+      </w:tr>
+      <w:tr>
+        <w:tc>
+          <w:tcPr>
+            <w:tcW w:w="1413" w:type="dxa"/>
+          </w:tcPr>
+          <w:p>
+            <w:pPr>
+              <w:pStyle w:val="Standard"/>
+            </w:pPr>
+            <w:r>
+              <w:t>1</w:t>
+            </w:r>
+          </w:p>
+        </w:tc>
+        <w:tc>
+          <w:tcPr>
+            <w:tcW w:w="3685" w:type="dxa"/>
+          </w:tcPr>
+          <w:p>
+            <w:pPr>
+              <w:pStyle w:val="Standard"/>
+              <w:rPr>
+                <w:b/>
+              </w:rPr>
+            </w:pPr>
+            <w:r>
+              <w:t>Inserir clientes</w:t>
+            </w:r>
+          </w:p>
+        </w:tc>
+      </w:tr>
+      <w:tr>
+        <w:tc>
+          <w:tcPr>
+            <w:tcW w:w="1413" w:type="dxa"/>
+          </w:tcPr>
+          <w:p>
+            <w:pPr>
+              <w:pStyle w:val="Standard"/>
+            </w:pPr>
+            <w:r>
+              <w:t>2</w:t>
+            </w:r>
+          </w:p>
+        </w:tc>
+        <w:tc>
+          <w:tcPr>
+            <w:tcW w:w="3685" w:type="dxa"/>
+          </w:tcPr>
+          <w:p>
+            <w:pPr>
+              <w:pStyle w:val="Standard"/>
+              <w:rPr>
+                <w:b/>
+              </w:rPr>
+            </w:pPr>
+            <w:r>
+              <w:t>Alterar clientes</w:t>
+            </w:r>
+          </w:p>
+        </w:tc>
+      </w:tr>
+      <w:tr>
+        <w:tc>
+          <w:tcPr>
+            <w:tcW w:w="1413" w:type="dxa"/>
+          </w:tcPr>
+          <w:p>
+            <w:pPr>
+              <w:pStyle w:val="Standard"/>
+            </w:pPr>
+            <w:r>
+              <w:t>3</w:t>
+            </w:r>
+          </w:p>
+        </w:tc>
+        <w:tc>
+          <w:tcPr>
+            <w:tcW w:w="3685" w:type="dxa"/>
+          </w:tcPr>
+          <w:p>
+            <w:pPr>
+              <w:pStyle w:val="Standard"/>
+              <w:rPr>
+                <w:b/>
+              </w:rPr>
+            </w:pPr>
+            <w:r>
+              <w:t>Eliminar clientes</w:t>
+            </w:r>
+          </w:p>
+        </w:tc>
+      </w:tr>
+      <w:tr>
+        <w:tc>
+          <w:tcPr>
+            <w:tcW w:w="1413" w:type="dxa"/>
+          </w:tcPr>
+          <w:p>
+            <w:pPr>
+              <w:pStyle w:val="Standard"/>
+            </w:pPr>
+            <w:r>
+              <w:t>4</w:t>
+            </w:r>
+          </w:p>
+        </w:tc>
+        <w:tc>
+          <w:tcPr>
+            <w:tcW w:w="3685" w:type="dxa"/>
+          </w:tcPr>
+          <w:p>
+            <w:pPr>
+              <w:pStyle w:val="Standard"/>
+              <w:rPr>
+                <w:b/>
+              </w:rPr>
+            </w:pPr>
+            <w:r>
+              <w:t>Inserir Carro Oficina</w:t>
+            </w:r>
+          </w:p>
+        </w:tc>
+      </w:tr>
+      <w:tr>
+        <w:tc>
+          <w:tcPr>
+            <w:tcW w:w="1413" w:type="dxa"/>
+          </w:tcPr>
+          <w:p>
+            <w:pPr>
+              <w:pStyle w:val="Standard"/>
+            </w:pPr>
+            <w:r>
+              <w:t>5</w:t>
+            </w:r>
+          </w:p>
+        </w:tc>
+        <w:tc>
+          <w:tcPr>
+            <w:tcW w:w="3685" w:type="dxa"/>
+          </w:tcPr>
+          <w:p>
+            <w:pPr>
+              <w:pStyle w:val="Standard"/>
+            </w:pPr>
+            <w:r>
+              <w:t>Inserir serviço no Carro Oficina</w:t>
+            </w:r>
+          </w:p>
+        </w:tc>
+      </w:tr>
+      <w:tr>
+        <w:tc>
+          <w:tcPr>
+            <w:tcW w:w="1413" w:type="dxa"/>
+          </w:tcPr>
+          <w:p>
+            <w:pPr>
+              <w:pStyle w:val="Standard"/>
+            </w:pPr>
+            <w:r>
+              <w:t>6</w:t>
+            </w:r>
+          </w:p>
+        </w:tc>
+        <w:tc>
+          <w:tcPr>
+            <w:tcW w:w="3685" w:type="dxa"/>
+          </w:tcPr>
+          <w:p>
+            <w:pPr>
+              <w:pStyle w:val="Standard"/>
+              <w:rPr>
+                <w:b/>
+              </w:rPr>
+            </w:pPr>
+            <w:r>
+              <w:t>Inserir parcelas no Serviço</w:t>
+            </w:r>
+          </w:p>
+        </w:tc>
+      </w:tr>
+      <w:tr>
+        <w:tc>
+          <w:tcPr>
+            <w:tcW w:w="1413" w:type="dxa"/>
+          </w:tcPr>
+          <w:p>
+            <w:pPr>
+              <w:pStyle w:val="Standard"/>
+            </w:pPr>
+            <w:r>
+              <w:t>7</w:t>
+            </w:r>
+          </w:p>
+        </w:tc>
+        <w:tc>
+          <w:tcPr>
+            <w:tcW w:w="3685" w:type="dxa"/>
+          </w:tcPr>
+          <w:p>
+            <w:pPr>
+              <w:pStyle w:val="Standard"/>
+            </w:pPr>
+            <w:r>
+              <w:t>Eliminar carro Oficina</w:t>
+            </w:r>
+          </w:p>
+        </w:tc>
+      </w:tr>
+      <w:tr>
+        <w:tc>
+          <w:tcPr>
+            <w:tcW w:w="1413" w:type="dxa"/>
+          </w:tcPr>
+          <w:p>
+            <w:pPr>
+              <w:pStyle w:val="Standard"/>
+            </w:pPr>
+            <w:r>
+              <w:t>8</w:t>
+            </w:r>
+          </w:p>
+        </w:tc>
+        <w:tc>
+          <w:tcPr>
+            <w:tcW w:w="3685" w:type="dxa"/>
+          </w:tcPr>
+          <w:p>
+            <w:pPr>
+              <w:pStyle w:val="Standard"/>
+            </w:pPr>
+            <w:r>
+              <w:t>Eliminar serviço Carro Oficina</w:t>
+            </w:r>
+          </w:p>
+        </w:tc>
+      </w:tr>
+      <w:tr>
+        <w:tc>
+          <w:tcPr>
+            <w:tcW w:w="1413" w:type="dxa"/>
+          </w:tcPr>
+          <w:p>
+            <w:pPr>
+              <w:pStyle w:val="Standard"/>
+            </w:pPr>
+            <w:r>
+              <w:t>9</w:t>
+            </w:r>
+          </w:p>
+        </w:tc>
+        <w:tc>
+          <w:tcPr>
+            <w:tcW w:w="3685" w:type="dxa"/>
+          </w:tcPr>
+          <w:p>
+            <w:pPr>
+              <w:pStyle w:val="Standard"/>
+            </w:pPr>
+            <w:r>
+              <w:t>Eliminar parcelas no Serviço</w:t>
+            </w:r>
+          </w:p>
+        </w:tc>
+      </w:tr>
+    </w:tbl>
+    <w:p>
+      <w:pPr>
+        <w:pStyle w:val="Standard"/>
+        <w:rPr>
+          <w:b/>
+        </w:rPr>
+      </w:pPr>
+    </w:p>
+    <w:p>
+      <w:pPr>
+        <w:pStyle w:val="Standard"/>
+      </w:pPr>
+    </w:p>
+    <w:p>
+      <w:pPr>
+        <w:pStyle w:val="Standard"/>
+        <w:rPr>
+          <w:b/>
+        </w:rPr>
+      </w:pPr>
+      <w:r>
+        <w:rPr>
+          <w:b/>
+        </w:rPr>
+        <w:t>2º Sprint:</w:t>
+      </w:r>
+    </w:p>
+    <w:p>
+      <w:pPr>
+        <w:pStyle w:val="Standard"/>
+        <w:rPr>
+          <w:b/>
+        </w:rPr>
+      </w:pPr>
+    </w:p>
+    <w:tbl>
+      <w:tblPr>
+        <w:tblStyle w:val="TabelacomGrelha"/>
+        <w:tblW w:w="0" w:type="auto"/>
+        <w:tblLook w:val="04A0" w:firstRow="1" w:lastRow="0" w:firstColumn="1" w:lastColumn="0" w:noHBand="0" w:noVBand="1"/>
+      </w:tblPr>
+      <w:tblGrid>
+        <w:gridCol w:w="1413"/>
+        <w:gridCol w:w="3685"/>
+      </w:tblGrid>
+      <w:tr>
+        <w:tc>
+          <w:tcPr>
+            <w:tcW w:w="1413" w:type="dxa"/>
+          </w:tcPr>
+          <w:p>
+            <w:pPr>
+              <w:pStyle w:val="Standard"/>
+              <w:rPr>
+                <w:b/>
+              </w:rPr>
+            </w:pPr>
+            <w:proofErr w:type="spellStart"/>
+            <w:r>
+              <w:rPr>
+                <w:b/>
+              </w:rPr>
+              <w:t>User</w:t>
+            </w:r>
+            <w:proofErr w:type="spellEnd"/>
+            <w:r>
+              <w:rPr>
+                <w:b/>
+              </w:rPr>
+              <w:t xml:space="preserve"> </w:t>
+            </w:r>
+            <w:proofErr w:type="spellStart"/>
+            <w:r>
+              <w:rPr>
+                <w:b/>
+              </w:rPr>
+              <w:t>Story</w:t>
+            </w:r>
+            <w:proofErr w:type="spellEnd"/>
+          </w:p>
+        </w:tc>
+        <w:tc>
+          <w:tcPr>
+            <w:tcW w:w="3685" w:type="dxa"/>
+          </w:tcPr>
+          <w:p>
+            <w:pPr>
+              <w:pStyle w:val="Standard"/>
+              <w:rPr>
+                <w:b/>
+              </w:rPr>
+            </w:pPr>
+            <w:r>
+              <w:rPr>
+                <w:b/>
+              </w:rPr>
+              <w:t>Descrição</w:t>
+            </w:r>
+          </w:p>
+        </w:tc>
+      </w:tr>
+      <w:tr>
+        <w:tc>
+          <w:tcPr>
+            <w:tcW w:w="1413" w:type="dxa"/>
+          </w:tcPr>
+          <w:p>
+            <w:pPr>
+              <w:pStyle w:val="Standard"/>
+            </w:pPr>
+            <w:r>
+              <w:t>1</w:t>
+            </w:r>
+          </w:p>
+        </w:tc>
+        <w:tc>
+          <w:tcPr>
+            <w:tcW w:w="3685" w:type="dxa"/>
+          </w:tcPr>
+          <w:p>
+            <w:pPr>
+              <w:pStyle w:val="Standard"/>
+              <w:rPr>
+                <w:b/>
+              </w:rPr>
+            </w:pPr>
+          </w:p>
+        </w:tc>
+      </w:tr>
+      <w:tr>
+        <w:tc>
+          <w:tcPr>
+            <w:tcW w:w="1413" w:type="dxa"/>
+          </w:tcPr>
+          <w:p>
+            <w:pPr>
+              <w:pStyle w:val="Standard"/>
+            </w:pPr>
+            <w:r>
+              <w:t>2</w:t>
+            </w:r>
+          </w:p>
+        </w:tc>
+        <w:tc>
+          <w:tcPr>
+            <w:tcW w:w="3685" w:type="dxa"/>
+          </w:tcPr>
+          <w:p>
+            <w:pPr>
+              <w:pStyle w:val="Standard"/>
+              <w:rPr>
+                <w:b/>
+              </w:rPr>
+            </w:pPr>
+          </w:p>
+        </w:tc>
+      </w:tr>
+      <w:tr>
+        <w:tc>
+          <w:tcPr>
+            <w:tcW w:w="1413" w:type="dxa"/>
+          </w:tcPr>
+          <w:p>
+            <w:pPr>
+              <w:pStyle w:val="Standard"/>
+            </w:pPr>
+            <w:r>
+              <w:t>3</w:t>
+            </w:r>
+          </w:p>
+        </w:tc>
+        <w:tc>
+          <w:tcPr>
+            <w:tcW w:w="3685" w:type="dxa"/>
+          </w:tcPr>
+          <w:p>
+            <w:pPr>
+              <w:pStyle w:val="Standard"/>
+              <w:rPr>
+                <w:b/>
+              </w:rPr>
+            </w:pPr>
+          </w:p>
+        </w:tc>
+        <w:bookmarkStart w:id="0" w:name="_GoBack"/>
+        <w:bookmarkEnd w:id="0"/>
+      </w:tr>
+      <w:tr>
+        <w:tc>
+          <w:tcPr>
+            <w:tcW w:w="1413" w:type="dxa"/>
+          </w:tcPr>
+          <w:p>
+            <w:pPr>
+              <w:pStyle w:val="Standard"/>
+            </w:pPr>
+            <w:r>
+              <w:t>4</w:t>
+            </w:r>
+          </w:p>
+        </w:tc>
+        <w:tc>
+          <w:tcPr>
+            <w:tcW w:w="3685" w:type="dxa"/>
+          </w:tcPr>
+          <w:p>
+            <w:pPr>
+              <w:pStyle w:val="Standard"/>
+              <w:rPr>
+                <w:b/>
+              </w:rPr>
+            </w:pPr>
+          </w:p>
+        </w:tc>
+      </w:tr>
+      <w:tr>
+        <w:tc>
+          <w:tcPr>
+            <w:tcW w:w="1413" w:type="dxa"/>
+          </w:tcPr>
+          <w:p>
+            <w:pPr>
+              <w:pStyle w:val="Standard"/>
+            </w:pPr>
+            <w:r>
+              <w:t>…</w:t>
+            </w:r>
+          </w:p>
+        </w:tc>
+        <w:tc>
+          <w:tcPr>
+            <w:tcW w:w="3685" w:type="dxa"/>
+          </w:tcPr>
+          <w:p>
+            <w:pPr>
+              <w:pStyle w:val="Standard"/>
+            </w:pPr>
+          </w:p>
+        </w:tc>
+      </w:tr>
+    </w:tbl>
+    <w:p>
+      <w:pPr>
+        <w:pStyle w:val="Standard"/>
+        <w:rPr>
+          <w:b/>
+        </w:rPr>
+      </w:pPr>
+    </w:p>
+    <w:p>
+      <w:pPr>
+        <w:pStyle w:val="Standard"/>
+        <w:rPr>
+          <w:b/>
+          <w:u w:val="single"/>
+        </w:rPr>
+      </w:pPr>
+      <w:proofErr w:type="spellStart"/>
+      <w:r>
+        <w:rPr>
+          <w:b/>
+        </w:rPr>
+        <w:t>Burndown</w:t>
+      </w:r>
+      <w:proofErr w:type="spellEnd"/>
+      <w:r>
+        <w:rPr>
+          <w:b/>
+        </w:rPr>
+        <w:t xml:space="preserve"> </w:t>
+      </w:r>
+      <w:proofErr w:type="spellStart"/>
+      <w:r>
+        <w:rPr>
+          <w:b/>
+        </w:rPr>
+        <w:t>Chart</w:t>
+      </w:r>
+      <w:proofErr w:type="spellEnd"/>
+      <w:r>
+        <w:rPr>
+          <w:b/>
+        </w:rPr>
+        <w:t>:</w:t>
+      </w:r>
     </w:p>
     <w:p>
       <w:pPr>
@@ -1103,6 +1765,7 @@
     <w:lsdException w:name="HTML Sample" w:semiHidden="1" w:unhideWhenUsed="1"/>
     <w:lsdException w:name="HTML Typewriter" w:semiHidden="1" w:unhideWhenUsed="1"/>
     <w:lsdException w:name="HTML Variable" w:semiHidden="1" w:unhideWhenUsed="1"/>
+    <w:lsdException w:name="Normal Table" w:semiHidden="1" w:unhideWhenUsed="1"/>
     <w:lsdException w:name="annotation subject" w:semiHidden="1" w:unhideWhenUsed="1"/>
     <w:lsdException w:name="No List" w:semiHidden="1" w:unhideWhenUsed="1"/>
     <w:lsdException w:name="Outline List 1" w:semiHidden="1" w:unhideWhenUsed="1"/>
@@ -1149,8 +1812,10 @@
     <w:lsdException w:name="Table Subtle 2" w:semiHidden="1" w:unhideWhenUsed="1"/>
     <w:lsdException w:name="Table Web 1" w:semiHidden="1" w:unhideWhenUsed="1"/>
     <w:lsdException w:name="Table Web 2" w:semiHidden="1" w:unhideWhenUsed="1"/>
+    <w:lsdException w:name="Table Web 3" w:semiHidden="1" w:unhideWhenUsed="1"/>
     <w:lsdException w:name="Balloon Text" w:semiHidden="1" w:unhideWhenUsed="1"/>
     <w:lsdException w:name="Table Grid" w:uiPriority="39"/>
+    <w:lsdException w:name="Table Theme" w:semiHidden="1" w:unhideWhenUsed="1"/>
     <w:lsdException w:name="Placeholder Text" w:semiHidden="1"/>
     <w:lsdException w:name="No Spacing" w:uiPriority="1" w:qFormat="1"/>
     <w:lsdException w:name="Light Shading" w:uiPriority="60"/>
@@ -1462,6 +2127,22 @@
       <w:rFonts w:ascii="OpenSymbol" w:eastAsia="OpenSymbol" w:hAnsi="OpenSymbol" w:cs="OpenSymbol"/>
     </w:rPr>
   </w:style>
+  <w:style w:type="table" w:styleId="TabelacomGrelha">
+    <w:name w:val="Table Grid"/>
+    <w:basedOn w:val="Tabelanormal"/>
+    <w:uiPriority w:val="39"/>
+    <w:rsid w:val="00766A40"/>
+    <w:tblPr>
+      <w:tblBorders>
+        <w:top w:val="single" w:sz="4" w:space="0" w:color="auto"/>
+        <w:left w:val="single" w:sz="4" w:space="0" w:color="auto"/>
+        <w:bottom w:val="single" w:sz="4" w:space="0" w:color="auto"/>
+        <w:right w:val="single" w:sz="4" w:space="0" w:color="auto"/>
+        <w:insideH w:val="single" w:sz="4" w:space="0" w:color="auto"/>
+        <w:insideV w:val="single" w:sz="4" w:space="0" w:color="auto"/>
+      </w:tblBorders>
+    </w:tblPr>
+  </w:style>
 </w:styles>
 </file>
 

</xml_diff>

<commit_message>
Update IPL_PSI_MDS_Relatório de Scrum.docx
</commit_message>
<xml_diff>
--- a/Documentos/IPL_PSI_MDS_Relatório de Scrum.docx
+++ b/Documentos/IPL_PSI_MDS_Relatório de Scrum.docx
@@ -1861,21 +1861,6 @@
             </w:pPr>
             <w:r>
               <w:t>Ficheiros Guardados</w:t>
-            </w:r>
-          </w:p>
-          <w:p>
-            <w:pPr>
-              <w:pStyle w:val="Standard"/>
-              <w:numPr>
-                <w:ilvl w:val="0"/>
-                <w:numId w:val="8"/>
-              </w:numPr>
-              <w:rPr>
-                <w:b/>
-              </w:rPr>
-            </w:pPr>
-            <w:r>
-              <w:t>Conclusão</w:t>
             </w:r>
             <w:bookmarkStart w:id="0" w:name="_GoBack"/>
             <w:bookmarkEnd w:id="0"/>

</xml_diff>